<commit_message>
lab: poprawki w linkach
</commit_message>
<xml_diff>
--- a/Wstep_do_AI/Lab_2/lab2_svc_153790.docx
+++ b/Wstep_do_AI/Lab_2/lab2_svc_153790.docx
@@ -35,25 +35,70 @@
       <w:pPr>
         <w:pStyle w:val="Nagwek1"/>
         <w:rPr>
+          <w:rStyle w:val="Hipercze"/>
+          <w:color w:val="FF0000"/>
+          <w:sz w:val="24"/>
+          <w:szCs w:val="24"/>
+          <w:u w:val="single"/>
+          <w:lang w:val="pl-PL"/>
+        </w:rPr>
+      </w:pPr>
+      <w:r>
+        <w:fldChar w:fldCharType="begin"/>
+      </w:r>
+      <w:r>
+        <w:rPr>
+          <w:lang w:val="pl-PL"/>
+        </w:rPr>
+        <w:instrText xml:space="preserve"> HYPERLINK "https://github.com/krolikowski80/studia_WSB/tree/main/Wstep_do_AI/lab_2" </w:instrText>
+      </w:r>
+      <w:r>
+        <w:fldChar w:fldCharType="separate"/>
+      </w:r>
+      <w:r>
+        <w:rPr>
+          <w:rStyle w:val="Hipercze"/>
+          <w:color w:val="FF0000"/>
+          <w:sz w:val="24"/>
+          <w:szCs w:val="24"/>
+          <w:u w:val="single"/>
+          <w:lang w:val="pl-PL"/>
+        </w:rPr>
+        <w:t>Repozytorium tego ćwiczenia na GitHub</w:t>
+      </w:r>
+      <w:r>
+        <w:rPr>
+          <w:rStyle w:val="Hipercze"/>
+          <w:color w:val="FF0000"/>
+          <w:sz w:val="24"/>
+          <w:szCs w:val="24"/>
+          <w:u w:val="single"/>
+          <w:lang w:val="pl-PL"/>
+        </w:rPr>
+        <w:fldChar w:fldCharType="end"/>
+      </w:r>
+    </w:p>
+    <w:p>
+      <w:pPr>
+        <w:pStyle w:val="Nagwek1"/>
+        <w:rPr>
           <w:rFonts w:cstheme="minorHAnsi"/>
-          <w:sz w:val="24"/>
-          <w:szCs w:val="24"/>
-          <w:lang w:val="pl-PL"/>
-        </w:rPr>
-      </w:pPr>
-      <w:hyperlink r:id="rId6" w:history="1">
-        <w:r>
-          <w:rPr>
-            <w:rStyle w:val="Hipercze"/>
-            <w:color w:val="FF0000"/>
-            <w:sz w:val="24"/>
-            <w:szCs w:val="24"/>
-            <w:u w:val="single"/>
-            <w:lang w:val="pl-PL"/>
-          </w:rPr>
-          <w:t>Repozytorium tego ćwiczenia na GitHub</w:t>
-        </w:r>
-      </w:hyperlink>
+          <w:color w:val="FF0000"/>
+          <w:sz w:val="24"/>
+          <w:szCs w:val="24"/>
+          <w:lang w:val="pl-PL"/>
+        </w:rPr>
+      </w:pPr>
+      <w:r>
+        <w:rPr>
+          <w:rFonts w:cstheme="minorHAnsi"/>
+          <w:color w:val="FF0000"/>
+          <w:sz w:val="24"/>
+          <w:szCs w:val="24"/>
+          <w:lang w:val="pl-PL"/>
+        </w:rPr>
+        <w:t>https://github.com/krolikowski80/studia_WSB/tree/main/Wstep_do_AI/Lab_2</w:t>
+      </w:r>
     </w:p>
     <w:p>
       <w:pPr>
@@ -69,6 +114,8 @@
           <w:lang w:val="pl-PL"/>
         </w:rPr>
       </w:pPr>
+      <w:bookmarkStart w:id="0" w:name="_GoBack"/>
+      <w:bookmarkEnd w:id="0"/>
     </w:p>
     <w:p>
       <w:pPr>
@@ -908,6 +955,7 @@
           <w:szCs w:val="24"/>
           <w:lang w:val="pl-PL"/>
         </w:rPr>
+        <w:lastRenderedPageBreak/>
         <w:t>4.1 Model domyślny</w:t>
       </w:r>
     </w:p>
@@ -990,7 +1038,6 @@
           <w:szCs w:val="24"/>
           <w:lang w:val="pl-PL"/>
         </w:rPr>
-        <w:lastRenderedPageBreak/>
         <w:t>Dokładność (</w:t>
       </w:r>
       <w:proofErr w:type="spellStart"/>
@@ -3089,7 +3136,6 @@
           <w:szCs w:val="27"/>
           <w:lang w:val="pl-PL"/>
         </w:rPr>
-        <w:lastRenderedPageBreak/>
         <w:t>7. Macierze konfuzji (</w:t>
       </w:r>
       <w:proofErr w:type="spellStart"/>
@@ -3184,7 +3230,7 @@
             <o:lock v:ext="edit" aspectratio="t"/>
           </v:shapetype>
           <v:shape id="_x0000_i1025" type="#_x0000_t75" style="width:207.6pt;height:155.4pt">
-            <v:imagedata r:id="rId7" o:title="macierz_konfuzji_linear"/>
+            <v:imagedata r:id="rId6" o:title="macierz_konfuzji_linear"/>
           </v:shape>
         </w:pict>
       </w:r>
@@ -3196,7 +3242,7 @@
         </w:rPr>
         <w:pict>
           <v:shape id="_x0000_i1026" type="#_x0000_t75" style="width:207.6pt;height:155.4pt">
-            <v:imagedata r:id="rId8" o:title="macierz_konfuzji_rbf"/>
+            <v:imagedata r:id="rId7" o:title="macierz_konfuzji_rbf"/>
           </v:shape>
         </w:pict>
       </w:r>
@@ -3552,7 +3598,7 @@
         </w:rPr>
         <w:pict>
           <v:shape id="_x0000_i1027" type="#_x0000_t75" style="width:207.6pt;height:155.4pt">
-            <v:imagedata r:id="rId9" o:title="rzeczywisty_podzial_linear"/>
+            <v:imagedata r:id="rId8" o:title="rzeczywisty_podzial_linear"/>
           </v:shape>
         </w:pict>
       </w:r>
@@ -3564,7 +3610,7 @@
         </w:rPr>
         <w:pict>
           <v:shape id="_x0000_i1028" type="#_x0000_t75" style="width:207.6pt;height:155.4pt">
-            <v:imagedata r:id="rId10" o:title="predykcja_linear"/>
+            <v:imagedata r:id="rId9" o:title="predykcja_linear"/>
           </v:shape>
         </w:pict>
       </w:r>
@@ -3586,6 +3632,7 @@
           <w:sz w:val="24"/>
           <w:szCs w:val="24"/>
         </w:rPr>
+        <w:lastRenderedPageBreak/>
         <w:t>rzeczywisty_podzial_linear</w:t>
       </w:r>
       <w:proofErr w:type="spellEnd"/>
@@ -3639,10 +3686,9 @@
           <w:sz w:val="24"/>
           <w:szCs w:val="24"/>
         </w:rPr>
-        <w:lastRenderedPageBreak/>
         <w:pict>
           <v:shape id="_x0000_i1029" type="#_x0000_t75" style="width:207.6pt;height:155.4pt">
-            <v:imagedata r:id="rId11" o:title="rzeczywisty_podzial_rbf"/>
+            <v:imagedata r:id="rId10" o:title="rzeczywisty_podzial_rbf"/>
           </v:shape>
         </w:pict>
       </w:r>
@@ -3654,7 +3700,7 @@
         </w:rPr>
         <w:pict>
           <v:shape id="_x0000_i1030" type="#_x0000_t75" style="width:207.6pt;height:155.4pt">
-            <v:imagedata r:id="rId12" o:title="predykcja_rbf"/>
+            <v:imagedata r:id="rId11" o:title="predykcja_rbf"/>
           </v:shape>
         </w:pict>
       </w:r>
@@ -3741,8 +3787,6 @@
           <w:szCs w:val="27"/>
         </w:rPr>
       </w:pPr>
-      <w:bookmarkStart w:id="0" w:name="_GoBack"/>
-      <w:bookmarkEnd w:id="0"/>
       <w:r>
         <w:rPr>
           <w:rFonts w:eastAsia="Times New Roman" w:cstheme="minorHAnsi"/>

</xml_diff>